<commit_message>
Seems like OS RGZ, matrixChainMultiplication task, Unbounded Knapsack task, TSVP RGZ are done
Former-commit-id: 740bd33536c448b51330490cae788ff8af938a9b
</commit_message>
<xml_diff>
--- a/004_CHMV/kr00/1часть.docx
+++ b/004_CHMV/kr00/1часть.docx
@@ -228,6 +228,26 @@
       </w:r>
       <w:r>
         <w:t>, т.к. я привык к этому редактору.</w:t>
+      </w:r>
+      <w:r>
+        <w:t xml:space="preserve"> Информация будет храниться в БД. Будет основное окно как в </w:t>
+      </w:r>
+      <w:r>
+        <w:rPr>
+          <w:lang w:val="en-US"/>
+        </w:rPr>
+        <w:t>Evernote</w:t>
+      </w:r>
+      <w:r>
+        <w:t xml:space="preserve">. </w:t>
+      </w:r>
+      <w:r>
+        <w:t xml:space="preserve"> Его описал как главное окно. В нём будет возможность редактировать информацию по дням, искать текст. Окно редактирования дня позволит редактировать сразу 2 дня: в этом окне и в главном. В окне выбора даты можно выбирать дни для редактирования.</w:t>
+      </w:r>
+      <w:bookmarkStart w:id="0" w:name="_GoBack"/>
+      <w:bookmarkEnd w:id="0"/>
+      <w:r>
+        <w:t xml:space="preserve"> </w:t>
       </w:r>
     </w:p>
     <w:p>
@@ -393,16 +413,7 @@
           <w:noProof/>
           <w:lang w:eastAsia="ru-RU"/>
         </w:rPr>
-        <w:t>Здесь вводится сама информация о планировании дня</w:t>
-      </w:r>
-      <w:bookmarkStart w:id="0" w:name="_GoBack"/>
-      <w:bookmarkEnd w:id="0"/>
-      <w:r>
-        <w:rPr>
-          <w:noProof/>
-          <w:lang w:eastAsia="ru-RU"/>
-        </w:rPr>
-        <w:t xml:space="preserve"> </w:t>
+        <w:t xml:space="preserve">Здесь вводится сама информация о планировании дня </w:t>
       </w:r>
     </w:p>
     <w:p>
@@ -1484,7 +1495,7 @@
 </file>
 
 <file path=customXml/itemProps1.xml><?xml version="1.0" encoding="utf-8"?>
-<ds:datastoreItem xmlns:ds="http://schemas.openxmlformats.org/officeDocument/2006/customXml" ds:itemID="{B4F2FB63-F199-47AA-99B9-50F42E5DE8B0}">
+<ds:datastoreItem xmlns:ds="http://schemas.openxmlformats.org/officeDocument/2006/customXml" ds:itemID="{F58A2EF1-CB19-4F47-BD7A-A3FD13ADF55E}">
   <ds:schemaRefs>
     <ds:schemaRef ds:uri="http://schemas.openxmlformats.org/officeDocument/2006/bibliography"/>
   </ds:schemaRefs>

</xml_diff>